<commit_message>
Improved error detection and episode scroll fix
</commit_message>
<xml_diff>
--- a/Planning/IRB Forms/InformedConsent-CSSE230-FeedbackTool.docx
+++ b/Planning/IRB Forms/InformedConsent-CSSE230-FeedbackTool.docx
@@ -22,7 +22,7 @@
       <w:pPr>
         <w:jc w:val="center"/>
         <w:rPr>
-          <w:rFonts w:asciiTheme="majorHAnsi" w:hAnsiTheme="majorHAnsi" w:cstheme="majorBidi"/>
+          <w:rFonts w:ascii="Times New Roman" w:hAnsi="Times New Roman" w:cs="Times New Roman"/>
           <w:b/>
           <w:bCs/>
           <w:szCs w:val="24"/>
@@ -59,25 +59,7 @@
           <w:bCs/>
           <w:szCs w:val="24"/>
         </w:rPr>
-        <w:t xml:space="preserve">Towards </w:t>
-      </w:r>
-      <w:r>
-        <w:rPr>
-          <w:rFonts w:ascii="Times New Roman" w:hAnsi="Times New Roman" w:cs="Times New Roman"/>
-          <w:b/>
-          <w:bCs/>
-          <w:szCs w:val="24"/>
-        </w:rPr>
-        <w:t>studying</w:t>
-      </w:r>
-      <w:r>
-        <w:rPr>
-          <w:rFonts w:ascii="Times New Roman" w:hAnsi="Times New Roman" w:cs="Times New Roman"/>
-          <w:b/>
-          <w:bCs/>
-          <w:szCs w:val="24"/>
-        </w:rPr>
-        <w:t xml:space="preserve"> </w:t>
+        <w:t xml:space="preserve">Towards studying </w:t>
       </w:r>
       <w:r>
         <w:rPr>
@@ -113,7 +95,21 @@
         <w:rPr>
           <w:rFonts w:ascii="Times New Roman" w:hAnsi="Times New Roman" w:cs="Times New Roman"/>
         </w:rPr>
-        <w:t xml:space="preserve">If you participate, you will receive access to a web-based feedback tool that provides next-day, personalized debugging feedback on participating assignments. This feedback includes a replayable timeline of your test runs and code changes, explanations of likely causes of test failures, and suggestions for next steps. The feedback is </w:t>
+        <w:t xml:space="preserve">If you participate, you will receive access to a web-based feedback tool that provides next-day, personalized debugging feedback on participating assignments. This feedback includes a </w:t>
+      </w:r>
+      <w:proofErr w:type="spellStart"/>
+      <w:r>
+        <w:rPr>
+          <w:rFonts w:ascii="Times New Roman" w:hAnsi="Times New Roman" w:cs="Times New Roman"/>
+        </w:rPr>
+        <w:t>replayable</w:t>
+      </w:r>
+      <w:proofErr w:type="spellEnd"/>
+      <w:r>
+        <w:rPr>
+          <w:rFonts w:ascii="Times New Roman" w:hAnsi="Times New Roman" w:cs="Times New Roman"/>
+        </w:rPr>
+        <w:t xml:space="preserve"> timeline of your test runs and code changes, explanations of likely causes of test failures, and suggestions for next steps. The feedback is </w:t>
       </w:r>
       <w:r>
         <w:rPr>
@@ -163,55 +159,7 @@
         <w:rPr>
           <w:rFonts w:ascii="Times New Roman" w:hAnsi="Times New Roman" w:cs="Times New Roman"/>
         </w:rPr>
-        <w:t xml:space="preserve"> h</w:t>
-      </w:r>
-      <w:r>
-        <w:rPr>
-          <w:rFonts w:ascii="Times New Roman" w:hAnsi="Times New Roman" w:cs="Times New Roman"/>
-        </w:rPr>
-        <w:t xml:space="preserve">elps identify what changed between test runs and why a failure may have occurred, </w:t>
-      </w:r>
-      <w:r>
-        <w:rPr>
-          <w:rFonts w:ascii="Times New Roman" w:hAnsi="Times New Roman" w:cs="Times New Roman"/>
-        </w:rPr>
-        <w:t>it p</w:t>
-      </w:r>
-      <w:r>
-        <w:rPr>
-          <w:rFonts w:ascii="Times New Roman" w:hAnsi="Times New Roman" w:cs="Times New Roman"/>
-        </w:rPr>
-        <w:t xml:space="preserve">rovides concrete, actionable suggestions for what to try next, </w:t>
-      </w:r>
-      <w:r>
-        <w:rPr>
-          <w:rFonts w:ascii="Times New Roman" w:hAnsi="Times New Roman" w:cs="Times New Roman"/>
-        </w:rPr>
-        <w:t>it h</w:t>
-      </w:r>
-      <w:r>
-        <w:rPr>
-          <w:rFonts w:ascii="Times New Roman" w:hAnsi="Times New Roman" w:cs="Times New Roman"/>
-        </w:rPr>
-        <w:t>elps reduce time spent stuck during debugging, and</w:t>
-      </w:r>
-      <w:r>
-        <w:rPr>
-          <w:rFonts w:ascii="Times New Roman" w:hAnsi="Times New Roman" w:cs="Times New Roman"/>
-        </w:rPr>
-        <w:t xml:space="preserve"> it s</w:t>
-      </w:r>
-      <w:r>
-        <w:rPr>
-          <w:rFonts w:ascii="Times New Roman" w:hAnsi="Times New Roman" w:cs="Times New Roman"/>
-        </w:rPr>
-        <w:t>upports learning from mistakes at your own pace</w:t>
-      </w:r>
-      <w:r>
-        <w:rPr>
-          <w:rFonts w:ascii="Times New Roman" w:hAnsi="Times New Roman" w:cs="Times New Roman"/>
-        </w:rPr>
-        <w:t>.</w:t>
+        <w:t xml:space="preserve"> helps identify what changed between test runs and why a failure may have occurred, it provides concrete, actionable suggestions for what to try next, it helps reduce time spent stuck during debugging, and it supports learning from mistakes at your own pace.</w:t>
       </w:r>
     </w:p>
     <w:p>
@@ -275,14 +223,7 @@
           <w:rFonts w:ascii="Times New Roman" w:eastAsia="Arial" w:hAnsi="Times New Roman" w:cs="Times New Roman"/>
           <w:szCs w:val="24"/>
         </w:rPr>
-        <w:t xml:space="preserve"> on your own device. This information </w:t>
-      </w:r>
-      <w:r>
-        <w:rPr>
-          <w:rFonts w:ascii="Times New Roman" w:eastAsia="Arial" w:hAnsi="Times New Roman" w:cs="Times New Roman"/>
-          <w:szCs w:val="24"/>
-        </w:rPr>
-        <w:t>includes</w:t>
+        <w:t xml:space="preserve"> on your own device. This information includes</w:t>
       </w:r>
       <w:r>
         <w:rPr>
@@ -331,6 +272,18 @@
           <w:rFonts w:ascii="Times New Roman" w:hAnsi="Times New Roman" w:cs="Times New Roman"/>
         </w:rPr>
         <w:t>When you push your code to the course repository, this log data is submitted along with your code. The feedback tool uses this data to generate the replay timeline and feedback that you can view in a secure web application.</w:t>
+      </w:r>
+      <w:r>
+        <w:rPr>
+          <w:rFonts w:ascii="Times New Roman" w:hAnsi="Times New Roman" w:cs="Times New Roman"/>
+        </w:rPr>
+        <w:t xml:space="preserve"> </w:t>
+      </w:r>
+      <w:r>
+        <w:rPr>
+          <w:rFonts w:ascii="Times New Roman" w:hAnsi="Times New Roman" w:cs="Times New Roman"/>
+        </w:rPr>
+        <w:t>Some components of this feedback are generated automatically based on your submitted test results and code changes.</w:t>
       </w:r>
     </w:p>
     <w:p>
@@ -415,12 +368,34 @@
         </w:rPr>
         <w:t xml:space="preserve">Choosing not to participate or </w:t>
       </w:r>
+      <w:proofErr w:type="gramStart"/>
       <w:r>
         <w:rPr>
           <w:rFonts w:ascii="Times New Roman" w:hAnsi="Times New Roman" w:cs="Times New Roman"/>
         </w:rPr>
         <w:lastRenderedPageBreak/>
-        <w:t xml:space="preserve">withdrawing from the study </w:t>
+        <w:t>withdrawing</w:t>
+      </w:r>
+      <w:proofErr w:type="gramEnd"/>
+      <w:r>
+        <w:rPr>
+          <w:rFonts w:ascii="Times New Roman" w:hAnsi="Times New Roman" w:cs="Times New Roman"/>
+        </w:rPr>
+        <w:t xml:space="preserve"> from </w:t>
+      </w:r>
+      <w:proofErr w:type="gramStart"/>
+      <w:r>
+        <w:rPr>
+          <w:rFonts w:ascii="Times New Roman" w:hAnsi="Times New Roman" w:cs="Times New Roman"/>
+        </w:rPr>
+        <w:t>the study</w:t>
+      </w:r>
+      <w:proofErr w:type="gramEnd"/>
+      <w:r>
+        <w:rPr>
+          <w:rFonts w:ascii="Times New Roman" w:hAnsi="Times New Roman" w:cs="Times New Roman"/>
+        </w:rPr>
+        <w:t xml:space="preserve"> </w:t>
       </w:r>
       <w:r>
         <w:rPr>
@@ -455,70 +430,45 @@
     </w:p>
     <w:p>
       <w:pPr>
-        <w:spacing w:after="160" w:line="259" w:lineRule="auto"/>
+        <w:pStyle w:val="NormalWeb"/>
         <w:ind w:firstLine="720"/>
-        <w:rPr>
-          <w:rFonts w:ascii="Times New Roman" w:hAnsi="Times New Roman" w:cs="Times New Roman"/>
-        </w:rPr>
       </w:pPr>
       <w:r>
-        <w:rPr>
-          <w:rFonts w:ascii="Times New Roman" w:hAnsi="Times New Roman" w:cs="Times New Roman"/>
-        </w:rPr>
         <w:t xml:space="preserve">Every effort will be made to protect your confidentiality. Research analysis will be conducted only on </w:t>
       </w:r>
       <w:r>
         <w:rPr>
-          <w:rFonts w:ascii="Times New Roman" w:hAnsi="Times New Roman" w:cs="Times New Roman"/>
           <w:b/>
           <w:bCs/>
         </w:rPr>
         <w:t>anonymized, aggregated</w:t>
       </w:r>
       <w:r>
-        <w:rPr>
-          <w:rFonts w:ascii="Times New Roman" w:hAnsi="Times New Roman" w:cs="Times New Roman"/>
-        </w:rPr>
-        <w:t xml:space="preserve"> data</w:t>
+        <w:t xml:space="preserve"> data. Individual students will never be identified in publications or presentations.</w:t>
       </w:r>
       <w:r>
-        <w:rPr>
-          <w:rFonts w:ascii="Times New Roman" w:hAnsi="Times New Roman" w:cs="Times New Roman"/>
-        </w:rPr>
-        <w:t>. Individual students will never be identified in publications or presentations.</w:t>
-      </w:r>
-    </w:p>
-    <w:p>
-      <w:pPr>
-        <w:spacing w:after="160" w:line="259" w:lineRule="auto"/>
-        <w:ind w:firstLine="720"/>
-        <w:rPr>
-          <w:rFonts w:ascii="Times New Roman" w:hAnsi="Times New Roman" w:cs="Times New Roman"/>
-        </w:rPr>
-      </w:pPr>
-      <w:r>
-        <w:rPr>
-          <w:rFonts w:ascii="Times New Roman" w:hAnsi="Times New Roman" w:cs="Times New Roman"/>
-        </w:rPr>
-        <w:t xml:space="preserve">Data is stored securely on Rose-Hulman servers and retained only for the duration of the academic quarter. </w:t>
+        <w:t xml:space="preserve"> </w:t>
       </w:r>
       <w:r>
-        <w:rPr>
-          <w:rFonts w:ascii="Times New Roman" w:hAnsi="Times New Roman" w:cs="Times New Roman"/>
-        </w:rPr>
-        <w:t>Some research analysis may involve the use of large language models to help identify patterns across anonymized data</w:t>
+        <w:t>Data is stored securely on Rose-Hulman servers and retained for research purposes for a limited period following the conclusion of the course, after which it will be deleted or archived in anonymized form.</w:t>
       </w:r>
       <w:r>
-        <w:rPr>
-          <w:rFonts w:ascii="Times New Roman" w:hAnsi="Times New Roman" w:cs="Times New Roman"/>
-        </w:rPr>
-        <w:t xml:space="preserve">. </w:t>
+        <w:t xml:space="preserve"> </w:t>
       </w:r>
       <w:r>
-        <w:rPr>
-          <w:rFonts w:ascii="Times New Roman" w:hAnsi="Times New Roman" w:cs="Times New Roman"/>
-        </w:rPr>
+        <w:t>Some research analysis may involve the use of automated analysis tools, including large language models, applied only to anonymized data to help identify patterns across student work.</w:t>
+      </w:r>
+      <w:r>
+        <w:t xml:space="preserve"> </w:t>
+      </w:r>
+      <w:r>
         <w:t>Only the research team has access to identifiable data, and any shared results will be based entirely on anonymized information.</w:t>
+      </w:r>
+      <w:r>
+        <w:t xml:space="preserve"> </w:t>
+      </w:r>
+      <w:r>
+        <w:t>With participants’ consent, limited course assessment information (such as assignment or exam scores) may also be analyzed in anonymized form to understand patterns of tool usage and learning.</w:t>
       </w:r>
     </w:p>
     <w:p>
@@ -590,7 +540,21 @@
         <w:rPr>
           <w:rFonts w:ascii="Times New Roman" w:hAnsi="Times New Roman" w:cs="Times New Roman"/>
         </w:rPr>
-        <w:t>You may benefit directly from receiving personalized, automated debugging feedback that helps make errors more informative and supports learning through iteration. The study may also benefit future students through the development of improved educational tools and instructional practices. Anonymized results may be shared through peer-reviewed computer science education research venues.</w:t>
+        <w:t xml:space="preserve">You may benefit directly from receiving personalized, automated debugging feedback that helps make errors more informative and supports learning through iteration. </w:t>
+      </w:r>
+      <w:proofErr w:type="gramStart"/>
+      <w:r>
+        <w:rPr>
+          <w:rFonts w:ascii="Times New Roman" w:hAnsi="Times New Roman" w:cs="Times New Roman"/>
+        </w:rPr>
+        <w:t>The study may</w:t>
+      </w:r>
+      <w:proofErr w:type="gramEnd"/>
+      <w:r>
+        <w:rPr>
+          <w:rFonts w:ascii="Times New Roman" w:hAnsi="Times New Roman" w:cs="Times New Roman"/>
+        </w:rPr>
+        <w:t xml:space="preserve"> also benefit future students through the development of improved educational tools and instructional practices. Anonymized results may be shared through peer-reviewed computer science education research venues.</w:t>
       </w:r>
     </w:p>
     <w:p>
@@ -670,7 +634,39 @@
           <w:rFonts w:ascii="Times New Roman" w:eastAsia="Arial" w:hAnsi="Times New Roman" w:cs="Times New Roman"/>
           <w:szCs w:val="24"/>
         </w:rPr>
-        <w:t>If you are comfortable using the feedback tool but prefer that your anonymized data not be included in any analysis involving large language models, you may indicate this preference below. This choice will not affect your access to the tool, your grade, or your standing in the course.</w:t>
+        <w:t xml:space="preserve">If you are comfortable using the feedback tool but prefer that your anonymized </w:t>
+      </w:r>
+      <w:proofErr w:type="gramStart"/>
+      <w:r>
+        <w:rPr>
+          <w:rFonts w:ascii="Times New Roman" w:eastAsia="Arial" w:hAnsi="Times New Roman" w:cs="Times New Roman"/>
+          <w:szCs w:val="24"/>
+        </w:rPr>
+        <w:t>data</w:t>
+      </w:r>
+      <w:proofErr w:type="gramEnd"/>
+      <w:r>
+        <w:rPr>
+          <w:rFonts w:ascii="Times New Roman" w:eastAsia="Arial" w:hAnsi="Times New Roman" w:cs="Times New Roman"/>
+          <w:szCs w:val="24"/>
+        </w:rPr>
+        <w:t xml:space="preserve"> not be included in any analysis involving large language models, you may indicate this preference below. This choice will not affect your access to the tool, your grade, or </w:t>
+      </w:r>
+      <w:proofErr w:type="gramStart"/>
+      <w:r>
+        <w:rPr>
+          <w:rFonts w:ascii="Times New Roman" w:eastAsia="Arial" w:hAnsi="Times New Roman" w:cs="Times New Roman"/>
+          <w:szCs w:val="24"/>
+        </w:rPr>
+        <w:t>your</w:t>
+      </w:r>
+      <w:proofErr w:type="gramEnd"/>
+      <w:r>
+        <w:rPr>
+          <w:rFonts w:ascii="Times New Roman" w:eastAsia="Arial" w:hAnsi="Times New Roman" w:cs="Times New Roman"/>
+          <w:szCs w:val="24"/>
+        </w:rPr>
+        <w:t xml:space="preserve"> standing in the course.</w:t>
       </w:r>
     </w:p>
     <w:p>
@@ -712,7 +708,21 @@
         <w:rPr>
           <w:rFonts w:ascii="Times New Roman" w:hAnsi="Times New Roman" w:cs="Times New Roman"/>
         </w:rPr>
-        <w:t xml:space="preserve"> I agree to participate in the study, but prefer that my anonymized data not be included in analyses involving large language models.</w:t>
+        <w:t xml:space="preserve"> I agree to participate in the </w:t>
+      </w:r>
+      <w:proofErr w:type="gramStart"/>
+      <w:r>
+        <w:rPr>
+          <w:rFonts w:ascii="Times New Roman" w:hAnsi="Times New Roman" w:cs="Times New Roman"/>
+        </w:rPr>
+        <w:t>study, but</w:t>
+      </w:r>
+      <w:proofErr w:type="gramEnd"/>
+      <w:r>
+        <w:rPr>
+          <w:rFonts w:ascii="Times New Roman" w:hAnsi="Times New Roman" w:cs="Times New Roman"/>
+        </w:rPr>
+        <w:t xml:space="preserve"> prefer that my anonymized data not be included in analyses involving large language models.</w:t>
       </w:r>
       <w:r>
         <w:rPr>
@@ -854,7 +864,7 @@
         <w:sz w:val="16"/>
         <w:szCs w:val="16"/>
       </w:rPr>
-      <w:t>February</w:t>
+      <w:t xml:space="preserve">February </w:t>
     </w:r>
     <w:r>
       <w:rPr>
@@ -862,7 +872,7 @@
         <w:sz w:val="16"/>
         <w:szCs w:val="16"/>
       </w:rPr>
-      <w:t xml:space="preserve"> </w:t>
+      <w:t>3</w:t>
     </w:r>
     <w:r>
       <w:rPr>
@@ -870,23 +880,7 @@
         <w:sz w:val="16"/>
         <w:szCs w:val="16"/>
       </w:rPr>
-      <w:t>2</w:t>
-    </w:r>
-    <w:r>
-      <w:rPr>
-        <w:rFonts w:ascii="Arial" w:eastAsia="Arial" w:hAnsi="Arial" w:cs="Times New Roman"/>
-        <w:sz w:val="16"/>
-        <w:szCs w:val="16"/>
-      </w:rPr>
-      <w:t>, 202</w:t>
-    </w:r>
-    <w:r>
-      <w:rPr>
-        <w:rFonts w:ascii="Arial" w:eastAsia="Arial" w:hAnsi="Arial" w:cs="Times New Roman"/>
-        <w:sz w:val="16"/>
-        <w:szCs w:val="16"/>
-      </w:rPr>
-      <w:t>6</w:t>
+      <w:t>, 2026</w:t>
     </w:r>
   </w:p>
   <w:p>
@@ -12543,6 +12537,20 @@
       <w:shd w:val="clear" w:color="auto" w:fill="E1DFDD"/>
     </w:rPr>
   </w:style>
+  <w:style w:type="paragraph" w:styleId="NormalWeb">
+    <w:name w:val="Normal (Web)"/>
+    <w:basedOn w:val="Normal"/>
+    <w:uiPriority w:val="99"/>
+    <w:unhideWhenUsed/>
+    <w:rsid w:val="001B4309"/>
+    <w:pPr>
+      <w:spacing w:before="100" w:beforeAutospacing="1" w:after="100" w:afterAutospacing="1" w:line="240" w:lineRule="auto"/>
+    </w:pPr>
+    <w:rPr>
+      <w:rFonts w:ascii="Times New Roman" w:eastAsia="Times New Roman" w:hAnsi="Times New Roman" w:cs="Times New Roman"/>
+      <w:szCs w:val="24"/>
+    </w:rPr>
+  </w:style>
 </w:styles>
 </file>
 

</xml_diff>